<commit_message>
updated code for report
</commit_message>
<xml_diff>
--- a/tables/ShannonTable.docx
+++ b/tables/ShannonTable.docx
@@ -11,15 +11,15 @@
       </w:tblPr>
       <w:tr>
         <w:trPr>
-          <w:trHeight w:val="615" w:hRule="auto"/>
+          <w:trHeight w:val="619" w:hRule="auto"/>
           <w:tblHeader/>
         </w:trPr>
         header1
         <w:tc>
           <w:tcPr>
             <w:tcBorders>
-              <w:bottom w:val="single" w:sz="16" w:space="0" w:color="666666"/>
-              <w:top w:val="single" w:sz="16" w:space="0" w:color="666666"/>
+              <w:bottom w:val="single" w:sz="12" w:space="0" w:color="666666"/>
+              <w:top w:val="single" w:sz="12" w:space="0" w:color="666666"/>
               <w:left w:val="none" w:sz="0" w:space="0" w:color="000000"/>
               <w:right w:val="none" w:sz="0" w:space="0" w:color="000000"/>
             </w:tcBorders>
@@ -43,7 +43,7 @@
                 <w:right w:val="none" w:sz="0" w:space="0" w:color="000000"/>
               </w:pBdr>
               <w:spacing w:after="100" w:before="100" w:line="240"/>
-              <w:ind w:firstLine="0" w:left="100" w:right="100"/>
+              <w:ind w:left="100" w:right="100" w:firstLine="0" w:firstLineChars="0"/>
             </w:pPr>
             <w:r>
               <w:rPr>
@@ -62,8 +62,8 @@
         <w:tc>
           <w:tcPr>
             <w:tcBorders>
-              <w:bottom w:val="single" w:sz="16" w:space="0" w:color="666666"/>
-              <w:top w:val="single" w:sz="16" w:space="0" w:color="666666"/>
+              <w:bottom w:val="single" w:sz="12" w:space="0" w:color="666666"/>
+              <w:top w:val="single" w:sz="12" w:space="0" w:color="666666"/>
               <w:left w:val="none" w:sz="0" w:space="0" w:color="000000"/>
               <w:right w:val="none" w:sz="0" w:space="0" w:color="000000"/>
             </w:tcBorders>
@@ -87,7 +87,7 @@
                 <w:right w:val="none" w:sz="0" w:space="0" w:color="000000"/>
               </w:pBdr>
               <w:spacing w:after="100" w:before="100" w:line="240"/>
-              <w:ind w:firstLine="0" w:left="100" w:right="100"/>
+              <w:ind w:left="100" w:right="100" w:firstLine="0" w:firstLineChars="0"/>
             </w:pPr>
             <w:r>
               <w:rPr>
@@ -99,15 +99,15 @@
                 <w:szCs w:val="24"/>
                 <w:color w:val="000000"/>
               </w:rPr>
-              <w:t xml:space="preserve">Df</w:t>
+              <w:t xml:space="preserve">Estimate</w:t>
             </w:r>
           </w:p>
         </w:tc>
         <w:tc>
           <w:tcPr>
             <w:tcBorders>
-              <w:bottom w:val="single" w:sz="16" w:space="0" w:color="666666"/>
-              <w:top w:val="single" w:sz="16" w:space="0" w:color="666666"/>
+              <w:bottom w:val="single" w:sz="12" w:space="0" w:color="666666"/>
+              <w:top w:val="single" w:sz="12" w:space="0" w:color="666666"/>
               <w:left w:val="none" w:sz="0" w:space="0" w:color="000000"/>
               <w:right w:val="none" w:sz="0" w:space="0" w:color="000000"/>
             </w:tcBorders>
@@ -131,7 +131,7 @@
                 <w:right w:val="none" w:sz="0" w:space="0" w:color="000000"/>
               </w:pBdr>
               <w:spacing w:after="100" w:before="100" w:line="240"/>
-              <w:ind w:firstLine="0" w:left="100" w:right="100"/>
+              <w:ind w:left="100" w:right="100" w:firstLine="0" w:firstLineChars="0"/>
             </w:pPr>
             <w:r>
               <w:rPr>
@@ -143,15 +143,59 @@
                 <w:szCs w:val="24"/>
                 <w:color w:val="000000"/>
               </w:rPr>
-              <w:t xml:space="preserve">Pseudo-F</w:t>
+              <w:t xml:space="preserve">Std. Error</w:t>
             </w:r>
           </w:p>
         </w:tc>
         <w:tc>
           <w:tcPr>
             <w:tcBorders>
-              <w:bottom w:val="single" w:sz="16" w:space="0" w:color="666666"/>
-              <w:top w:val="single" w:sz="16" w:space="0" w:color="666666"/>
+              <w:bottom w:val="single" w:sz="12" w:space="0" w:color="666666"/>
+              <w:top w:val="single" w:sz="12" w:space="0" w:color="666666"/>
+              <w:left w:val="none" w:sz="0" w:space="0" w:color="000000"/>
+              <w:right w:val="none" w:sz="0" w:space="0" w:color="000000"/>
+            </w:tcBorders>
+            <w:shd w:val="clear" w:color="auto" w:fill="FFFFFF"/>
+            <w:tcMar>
+              <w:top w:w="0" w:type="dxa"/>
+              <w:bottom w:w="0" w:type="dxa"/>
+              <w:left w:w="0" w:type="dxa"/>
+              <w:right w:w="0" w:type="dxa"/>
+            </w:tcMar>
+            <w:vAlign w:val="center"/>
+          </w:tcPr>
+          <w:p>
+            <w:pPr>
+              <w:pStyle w:val="Normal"/>
+              <w:jc w:val="right"/>
+              <w:pBdr>
+                <w:bottom w:val="none" w:sz="0" w:space="0" w:color="000000"/>
+                <w:top w:val="none" w:sz="0" w:space="0" w:color="000000"/>
+                <w:left w:val="none" w:sz="0" w:space="0" w:color="000000"/>
+                <w:right w:val="none" w:sz="0" w:space="0" w:color="000000"/>
+              </w:pBdr>
+              <w:spacing w:after="100" w:before="100" w:line="240"/>
+              <w:ind w:left="100" w:right="100" w:firstLine="0" w:firstLineChars="0"/>
+            </w:pPr>
+            <w:r>
+              <w:rPr>
+                <w:rFonts w:ascii="Times New Roman" w:hAnsi="Times New Roman" w:eastAsia="Times New Roman" w:cs="Times New Roman"/>
+                <w:i w:val="false"/>
+                <w:b w:val="true"/>
+                <w:u w:val="none"/>
+                <w:sz w:val="24"/>
+                <w:szCs w:val="24"/>
+                <w:color w:val="000000"/>
+              </w:rPr>
+              <w:t xml:space="preserve">t value</w:t>
+            </w:r>
+          </w:p>
+        </w:tc>
+        <w:tc>
+          <w:tcPr>
+            <w:tcBorders>
+              <w:bottom w:val="single" w:sz="12" w:space="0" w:color="666666"/>
+              <w:top w:val="single" w:sz="12" w:space="0" w:color="666666"/>
               <w:left w:val="none" w:sz="0" w:space="0" w:color="000000"/>
               <w:right w:val="none" w:sz="0" w:space="0" w:color="000000"/>
             </w:tcBorders>
@@ -175,7 +219,7 @@
                 <w:right w:val="none" w:sz="0" w:space="0" w:color="000000"/>
               </w:pBdr>
               <w:spacing w:after="100" w:before="100" w:line="240"/>
-              <w:ind w:firstLine="0" w:left="100" w:right="100"/>
+              <w:ind w:left="100" w:right="100" w:firstLine="0" w:firstLineChars="0"/>
             </w:pPr>
             <w:r>
               <w:rPr>
@@ -206,14 +250,14 @@
       </w:tr>
       <w:tr>
         <w:trPr>
-          <w:trHeight w:val="571" w:hRule="auto"/>
+          <w:trHeight w:val="614" w:hRule="auto"/>
         </w:trPr>
         body1
         <w:tc>
           <w:tcPr>
             <w:tcBorders>
               <w:bottom w:val="none" w:sz="0" w:space="0" w:color="000000"/>
-              <w:top w:val="single" w:sz="16" w:space="0" w:color="666666"/>
+              <w:top w:val="single" w:sz="12" w:space="0" w:color="666666"/>
               <w:left w:val="none" w:sz="0" w:space="0" w:color="000000"/>
               <w:right w:val="none" w:sz="0" w:space="0" w:color="000000"/>
             </w:tcBorders>
@@ -237,7 +281,7 @@
                 <w:right w:val="none" w:sz="0" w:space="0" w:color="000000"/>
               </w:pBdr>
               <w:spacing w:after="100" w:before="100" w:line="240"/>
-              <w:ind w:firstLine="0" w:left="100" w:right="100"/>
+              <w:ind w:left="100" w:right="100" w:firstLine="0" w:firstLineChars="0"/>
             </w:pPr>
             <w:r>
               <w:rPr>
@@ -249,7 +293,7 @@
                 <w:szCs w:val="24"/>
                 <w:color w:val="000000"/>
               </w:rPr>
-              <w:t xml:space="preserve">Time Point</w:t>
+              <w:t xml:space="preserve">Intercept</w:t>
             </w:r>
           </w:p>
         </w:tc>
@@ -257,7 +301,7 @@
           <w:tcPr>
             <w:tcBorders>
               <w:bottom w:val="none" w:sz="0" w:space="0" w:color="000000"/>
-              <w:top w:val="single" w:sz="16" w:space="0" w:color="666666"/>
+              <w:top w:val="single" w:sz="12" w:space="0" w:color="666666"/>
               <w:left w:val="none" w:sz="0" w:space="0" w:color="000000"/>
               <w:right w:val="none" w:sz="0" w:space="0" w:color="000000"/>
             </w:tcBorders>
@@ -281,7 +325,7 @@
                 <w:right w:val="none" w:sz="0" w:space="0" w:color="000000"/>
               </w:pBdr>
               <w:spacing w:after="100" w:before="100" w:line="240"/>
-              <w:ind w:firstLine="0" w:left="100" w:right="100"/>
+              <w:ind w:left="100" w:right="100" w:firstLine="0" w:firstLineChars="0"/>
             </w:pPr>
             <w:r>
               <w:rPr>
@@ -293,7 +337,7 @@
                 <w:szCs w:val="24"/>
                 <w:color w:val="000000"/>
               </w:rPr>
-              <w:t xml:space="preserve">1</w:t>
+              <w:t xml:space="preserve">0.894</w:t>
             </w:r>
           </w:p>
         </w:tc>
@@ -301,7 +345,7 @@
           <w:tcPr>
             <w:tcBorders>
               <w:bottom w:val="none" w:sz="0" w:space="0" w:color="000000"/>
-              <w:top w:val="single" w:sz="16" w:space="0" w:color="666666"/>
+              <w:top w:val="single" w:sz="12" w:space="0" w:color="666666"/>
               <w:left w:val="none" w:sz="0" w:space="0" w:color="000000"/>
               <w:right w:val="none" w:sz="0" w:space="0" w:color="000000"/>
             </w:tcBorders>
@@ -325,7 +369,7 @@
                 <w:right w:val="none" w:sz="0" w:space="0" w:color="000000"/>
               </w:pBdr>
               <w:spacing w:after="100" w:before="100" w:line="240"/>
-              <w:ind w:firstLine="0" w:left="100" w:right="100"/>
+              <w:ind w:left="100" w:right="100" w:firstLine="0" w:firstLineChars="0"/>
             </w:pPr>
             <w:r>
               <w:rPr>
@@ -337,7 +381,7 @@
                 <w:szCs w:val="24"/>
                 <w:color w:val="000000"/>
               </w:rPr>
-              <w:t xml:space="preserve">0.806</w:t>
+              <w:t xml:space="preserve">0.062</w:t>
             </w:r>
           </w:p>
         </w:tc>
@@ -345,7 +389,51 @@
           <w:tcPr>
             <w:tcBorders>
               <w:bottom w:val="none" w:sz="0" w:space="0" w:color="000000"/>
-              <w:top w:val="single" w:sz="16" w:space="0" w:color="666666"/>
+              <w:top w:val="single" w:sz="12" w:space="0" w:color="666666"/>
+              <w:left w:val="none" w:sz="0" w:space="0" w:color="000000"/>
+              <w:right w:val="none" w:sz="0" w:space="0" w:color="000000"/>
+            </w:tcBorders>
+            <w:shd w:val="clear" w:color="auto" w:fill="FFFFFF"/>
+            <w:tcMar>
+              <w:top w:w="0" w:type="dxa"/>
+              <w:bottom w:w="0" w:type="dxa"/>
+              <w:left w:w="0" w:type="dxa"/>
+              <w:right w:w="0" w:type="dxa"/>
+            </w:tcMar>
+            <w:vAlign w:val="center"/>
+          </w:tcPr>
+          <w:p>
+            <w:pPr>
+              <w:pStyle w:val="Normal"/>
+              <w:jc w:val="right"/>
+              <w:pBdr>
+                <w:bottom w:val="none" w:sz="0" w:space="0" w:color="000000"/>
+                <w:top w:val="none" w:sz="0" w:space="0" w:color="000000"/>
+                <w:left w:val="none" w:sz="0" w:space="0" w:color="000000"/>
+                <w:right w:val="none" w:sz="0" w:space="0" w:color="000000"/>
+              </w:pBdr>
+              <w:spacing w:after="100" w:before="100" w:line="240"/>
+              <w:ind w:left="100" w:right="100" w:firstLine="0" w:firstLineChars="0"/>
+            </w:pPr>
+            <w:r>
+              <w:rPr>
+                <w:rFonts w:ascii="Times New Roman" w:hAnsi="Times New Roman" w:eastAsia="Times New Roman" w:cs="Times New Roman"/>
+                <w:i w:val="false"/>
+                <w:b w:val="false"/>
+                <w:u w:val="none"/>
+                <w:sz w:val="24"/>
+                <w:szCs w:val="24"/>
+                <w:color w:val="000000"/>
+              </w:rPr>
+              <w:t xml:space="preserve">14.326</w:t>
+            </w:r>
+          </w:p>
+        </w:tc>
+        <w:tc>
+          <w:tcPr>
+            <w:tcBorders>
+              <w:bottom w:val="none" w:sz="0" w:space="0" w:color="000000"/>
+              <w:top w:val="single" w:sz="12" w:space="0" w:color="666666"/>
               <w:left w:val="none" w:sz="0" w:space="0" w:color="000000"/>
               <w:right w:val="none" w:sz="0" w:space="0" w:color="000000"/>
             </w:tcBorders>
@@ -369,7 +457,7 @@
                 <w:right w:val="none" w:sz="0" w:space="0" w:color="000000"/>
               </w:pBdr>
               <w:spacing w:after="100" w:before="100" w:line="240"/>
-              <w:ind w:firstLine="0" w:left="100" w:right="100"/>
+              <w:ind w:left="100" w:right="100" w:firstLine="0" w:firstLineChars="0"/>
             </w:pPr>
             <w:r>
               <w:rPr>
@@ -381,14 +469,14 @@
                 <w:szCs w:val="24"/>
                 <w:color w:val="000000"/>
               </w:rPr>
-              <w:t xml:space="preserve">ns</w:t>
+              <w:t xml:space="preserve">&lt; 0.001</w:t>
             </w:r>
           </w:p>
         </w:tc>
       </w:tr>
       <w:tr>
         <w:trPr>
-          <w:trHeight w:val="615" w:hRule="auto"/>
+          <w:trHeight w:val="573" w:hRule="auto"/>
         </w:trPr>
         body2
         <w:tc>
@@ -419,7 +507,7 @@
                 <w:right w:val="none" w:sz="0" w:space="0" w:color="000000"/>
               </w:pBdr>
               <w:spacing w:after="100" w:before="100" w:line="240"/>
-              <w:ind w:firstLine="0" w:left="100" w:right="100"/>
+              <w:ind w:left="100" w:right="100" w:firstLine="0" w:firstLineChars="0"/>
             </w:pPr>
             <w:r>
               <w:rPr>
@@ -431,7 +519,7 @@
                 <w:szCs w:val="24"/>
                 <w:color w:val="000000"/>
               </w:rPr>
-              <w:t xml:space="preserve">Species</w:t>
+              <w:t xml:space="preserve">Time Point:baseline</w:t>
             </w:r>
           </w:p>
         </w:tc>
@@ -463,7 +551,7 @@
                 <w:right w:val="none" w:sz="0" w:space="0" w:color="000000"/>
               </w:pBdr>
               <w:spacing w:after="100" w:before="100" w:line="240"/>
-              <w:ind w:firstLine="0" w:left="100" w:right="100"/>
+              <w:ind w:left="100" w:right="100" w:firstLine="0" w:firstLineChars="0"/>
             </w:pPr>
             <w:r>
               <w:rPr>
@@ -475,7 +563,7 @@
                 <w:szCs w:val="24"/>
                 <w:color w:val="000000"/>
               </w:rPr>
-              <w:t xml:space="preserve">1</w:t>
+              <w:t xml:space="preserve">-0.046</w:t>
             </w:r>
           </w:p>
         </w:tc>
@@ -507,7 +595,7 @@
                 <w:right w:val="none" w:sz="0" w:space="0" w:color="000000"/>
               </w:pBdr>
               <w:spacing w:after="100" w:before="100" w:line="240"/>
-              <w:ind w:firstLine="0" w:left="100" w:right="100"/>
+              <w:ind w:left="100" w:right="100" w:firstLine="0" w:firstLineChars="0"/>
             </w:pPr>
             <w:r>
               <w:rPr>
@@ -519,7 +607,51 @@
                 <w:szCs w:val="24"/>
                 <w:color w:val="000000"/>
               </w:rPr>
-              <w:t xml:space="preserve">63.663</w:t>
+              <w:t xml:space="preserve">0.032</w:t>
+            </w:r>
+          </w:p>
+        </w:tc>
+        <w:tc>
+          <w:tcPr>
+            <w:tcBorders>
+              <w:bottom w:val="none" w:sz="0" w:space="0" w:color="000000"/>
+              <w:top w:val="none" w:sz="0" w:space="0" w:color="000000"/>
+              <w:left w:val="none" w:sz="0" w:space="0" w:color="000000"/>
+              <w:right w:val="none" w:sz="0" w:space="0" w:color="000000"/>
+            </w:tcBorders>
+            <w:shd w:val="clear" w:color="auto" w:fill="FFFFFF"/>
+            <w:tcMar>
+              <w:top w:w="0" w:type="dxa"/>
+              <w:bottom w:w="0" w:type="dxa"/>
+              <w:left w:w="0" w:type="dxa"/>
+              <w:right w:w="0" w:type="dxa"/>
+            </w:tcMar>
+            <w:vAlign w:val="center"/>
+          </w:tcPr>
+          <w:p>
+            <w:pPr>
+              <w:pStyle w:val="Normal"/>
+              <w:jc w:val="right"/>
+              <w:pBdr>
+                <w:bottom w:val="none" w:sz="0" w:space="0" w:color="000000"/>
+                <w:top w:val="none" w:sz="0" w:space="0" w:color="000000"/>
+                <w:left w:val="none" w:sz="0" w:space="0" w:color="000000"/>
+                <w:right w:val="none" w:sz="0" w:space="0" w:color="000000"/>
+              </w:pBdr>
+              <w:spacing w:after="100" w:before="100" w:line="240"/>
+              <w:ind w:left="100" w:right="100" w:firstLine="0" w:firstLineChars="0"/>
+            </w:pPr>
+            <w:r>
+              <w:rPr>
+                <w:rFonts w:ascii="Times New Roman" w:hAnsi="Times New Roman" w:eastAsia="Times New Roman" w:cs="Times New Roman"/>
+                <w:i w:val="false"/>
+                <w:b w:val="false"/>
+                <w:u w:val="none"/>
+                <w:sz w:val="24"/>
+                <w:szCs w:val="24"/>
+                <w:color w:val="000000"/>
+              </w:rPr>
+              <w:t xml:space="preserve">-1.417</w:t>
             </w:r>
           </w:p>
         </w:tc>
@@ -551,7 +683,7 @@
                 <w:right w:val="none" w:sz="0" w:space="0" w:color="000000"/>
               </w:pBdr>
               <w:spacing w:after="100" w:before="100" w:line="240"/>
-              <w:ind w:firstLine="0" w:left="100" w:right="100"/>
+              <w:ind w:left="100" w:right="100" w:firstLine="0" w:firstLineChars="0"/>
             </w:pPr>
             <w:r>
               <w:rPr>
@@ -563,20 +695,20 @@
                 <w:szCs w:val="24"/>
                 <w:color w:val="000000"/>
               </w:rPr>
-              <w:t xml:space="preserve">&lt; 0.001</w:t>
+              <w:t xml:space="preserve">0.173</w:t>
             </w:r>
           </w:p>
         </w:tc>
       </w:tr>
       <w:tr>
         <w:trPr>
-          <w:trHeight w:val="574" w:hRule="auto"/>
+          <w:trHeight w:val="619" w:hRule="auto"/>
         </w:trPr>
         body3
         <w:tc>
           <w:tcPr>
             <w:tcBorders>
-              <w:bottom w:val="none" w:sz="0" w:space="0" w:color="000000"/>
+              <w:bottom w:val="single" w:sz="12" w:space="0" w:color="666666"/>
               <w:top w:val="none" w:sz="0" w:space="0" w:color="000000"/>
               <w:left w:val="none" w:sz="0" w:space="0" w:color="000000"/>
               <w:right w:val="none" w:sz="0" w:space="0" w:color="000000"/>
@@ -601,7 +733,7 @@
                 <w:right w:val="none" w:sz="0" w:space="0" w:color="000000"/>
               </w:pBdr>
               <w:spacing w:after="100" w:before="100" w:line="240"/>
-              <w:ind w:firstLine="0" w:left="100" w:right="100"/>
+              <w:ind w:left="100" w:right="100" w:firstLine="0" w:firstLineChars="0"/>
             </w:pPr>
             <w:r>
               <w:rPr>
@@ -613,14 +745,14 @@
                 <w:szCs w:val="24"/>
                 <w:color w:val="000000"/>
               </w:rPr>
-              <w:t xml:space="preserve">Site</w:t>
+              <w:t xml:space="preserve">Species:APAL</w:t>
             </w:r>
           </w:p>
         </w:tc>
         <w:tc>
           <w:tcPr>
             <w:tcBorders>
-              <w:bottom w:val="none" w:sz="0" w:space="0" w:color="000000"/>
+              <w:bottom w:val="single" w:sz="12" w:space="0" w:color="666666"/>
               <w:top w:val="none" w:sz="0" w:space="0" w:color="000000"/>
               <w:left w:val="none" w:sz="0" w:space="0" w:color="000000"/>
               <w:right w:val="none" w:sz="0" w:space="0" w:color="000000"/>
@@ -645,7 +777,7 @@
                 <w:right w:val="none" w:sz="0" w:space="0" w:color="000000"/>
               </w:pBdr>
               <w:spacing w:after="100" w:before="100" w:line="240"/>
-              <w:ind w:firstLine="0" w:left="100" w:right="100"/>
+              <w:ind w:left="100" w:right="100" w:firstLine="0" w:firstLineChars="0"/>
             </w:pPr>
             <w:r>
               <w:rPr>
@@ -657,14 +789,14 @@
                 <w:szCs w:val="24"/>
                 <w:color w:val="000000"/>
               </w:rPr>
-              <w:t xml:space="preserve">19</w:t>
+              <w:t xml:space="preserve">0.565</w:t>
             </w:r>
           </w:p>
         </w:tc>
         <w:tc>
           <w:tcPr>
             <w:tcBorders>
-              <w:bottom w:val="none" w:sz="0" w:space="0" w:color="000000"/>
+              <w:bottom w:val="single" w:sz="12" w:space="0" w:color="666666"/>
               <w:top w:val="none" w:sz="0" w:space="0" w:color="000000"/>
               <w:left w:val="none" w:sz="0" w:space="0" w:color="000000"/>
               <w:right w:val="none" w:sz="0" w:space="0" w:color="000000"/>
@@ -689,7 +821,7 @@
                 <w:right w:val="none" w:sz="0" w:space="0" w:color="000000"/>
               </w:pBdr>
               <w:spacing w:after="100" w:before="100" w:line="240"/>
-              <w:ind w:firstLine="0" w:left="100" w:right="100"/>
+              <w:ind w:left="100" w:right="100" w:firstLine="0" w:firstLineChars="0"/>
             </w:pPr>
             <w:r>
               <w:rPr>
@@ -701,14 +833,58 @@
                 <w:szCs w:val="24"/>
                 <w:color w:val="000000"/>
               </w:rPr>
-              <w:t xml:space="preserve">10.195</w:t>
+              <w:t xml:space="preserve">0.077</w:t>
             </w:r>
           </w:p>
         </w:tc>
         <w:tc>
           <w:tcPr>
             <w:tcBorders>
-              <w:bottom w:val="none" w:sz="0" w:space="0" w:color="000000"/>
+              <w:bottom w:val="single" w:sz="12" w:space="0" w:color="666666"/>
+              <w:top w:val="none" w:sz="0" w:space="0" w:color="000000"/>
+              <w:left w:val="none" w:sz="0" w:space="0" w:color="000000"/>
+              <w:right w:val="none" w:sz="0" w:space="0" w:color="000000"/>
+            </w:tcBorders>
+            <w:shd w:val="clear" w:color="auto" w:fill="FFFFFF"/>
+            <w:tcMar>
+              <w:top w:w="0" w:type="dxa"/>
+              <w:bottom w:w="0" w:type="dxa"/>
+              <w:left w:w="0" w:type="dxa"/>
+              <w:right w:w="0" w:type="dxa"/>
+            </w:tcMar>
+            <w:vAlign w:val="center"/>
+          </w:tcPr>
+          <w:p>
+            <w:pPr>
+              <w:pStyle w:val="Normal"/>
+              <w:jc w:val="right"/>
+              <w:pBdr>
+                <w:bottom w:val="none" w:sz="0" w:space="0" w:color="000000"/>
+                <w:top w:val="none" w:sz="0" w:space="0" w:color="000000"/>
+                <w:left w:val="none" w:sz="0" w:space="0" w:color="000000"/>
+                <w:right w:val="none" w:sz="0" w:space="0" w:color="000000"/>
+              </w:pBdr>
+              <w:spacing w:after="100" w:before="100" w:line="240"/>
+              <w:ind w:left="100" w:right="100" w:firstLine="0" w:firstLineChars="0"/>
+            </w:pPr>
+            <w:r>
+              <w:rPr>
+                <w:rFonts w:ascii="Times New Roman" w:hAnsi="Times New Roman" w:eastAsia="Times New Roman" w:cs="Times New Roman"/>
+                <w:i w:val="false"/>
+                <w:b w:val="false"/>
+                <w:u w:val="none"/>
+                <w:sz w:val="24"/>
+                <w:szCs w:val="24"/>
+                <w:color w:val="000000"/>
+              </w:rPr>
+              <w:t xml:space="preserve">7.349</w:t>
+            </w:r>
+          </w:p>
+        </w:tc>
+        <w:tc>
+          <w:tcPr>
+            <w:tcBorders>
+              <w:bottom w:val="single" w:sz="12" w:space="0" w:color="666666"/>
               <w:top w:val="none" w:sz="0" w:space="0" w:color="000000"/>
               <w:left w:val="none" w:sz="0" w:space="0" w:color="000000"/>
               <w:right w:val="none" w:sz="0" w:space="0" w:color="000000"/>
@@ -733,7 +909,7 @@
                 <w:right w:val="none" w:sz="0" w:space="0" w:color="000000"/>
               </w:pBdr>
               <w:spacing w:after="100" w:before="100" w:line="240"/>
-              <w:ind w:firstLine="0" w:left="100" w:right="100"/>
+              <w:ind w:left="100" w:right="100" w:firstLine="0" w:firstLineChars="0"/>
             </w:pPr>
             <w:r>
               <w:rPr>
@@ -746,188 +922,6 @@
                 <w:color w:val="000000"/>
               </w:rPr>
               <w:t xml:space="preserve">&lt; 0.001</w:t>
-            </w:r>
-          </w:p>
-        </w:tc>
-      </w:tr>
-      <w:tr>
-        <w:trPr>
-          <w:trHeight w:val="571" w:hRule="auto"/>
-        </w:trPr>
-        body4
-        <w:tc>
-          <w:tcPr>
-            <w:tcBorders>
-              <w:bottom w:val="single" w:sz="16" w:space="0" w:color="666666"/>
-              <w:top w:val="none" w:sz="0" w:space="0" w:color="000000"/>
-              <w:left w:val="none" w:sz="0" w:space="0" w:color="000000"/>
-              <w:right w:val="none" w:sz="0" w:space="0" w:color="000000"/>
-            </w:tcBorders>
-            <w:shd w:val="clear" w:color="auto" w:fill="FFFFFF"/>
-            <w:tcMar>
-              <w:top w:w="0" w:type="dxa"/>
-              <w:bottom w:w="0" w:type="dxa"/>
-              <w:left w:w="0" w:type="dxa"/>
-              <w:right w:w="0" w:type="dxa"/>
-            </w:tcMar>
-            <w:vAlign w:val="center"/>
-          </w:tcPr>
-          <w:p>
-            <w:pPr>
-              <w:pStyle w:val="Normal"/>
-              <w:jc w:val="left"/>
-              <w:pBdr>
-                <w:bottom w:val="none" w:sz="0" w:space="0" w:color="000000"/>
-                <w:top w:val="none" w:sz="0" w:space="0" w:color="000000"/>
-                <w:left w:val="none" w:sz="0" w:space="0" w:color="000000"/>
-                <w:right w:val="none" w:sz="0" w:space="0" w:color="000000"/>
-              </w:pBdr>
-              <w:spacing w:after="100" w:before="100" w:line="240"/>
-              <w:ind w:firstLine="0" w:left="100" w:right="100"/>
-            </w:pPr>
-            <w:r>
-              <w:rPr>
-                <w:rFonts w:ascii="Times New Roman" w:hAnsi="Times New Roman" w:eastAsia="Times New Roman" w:cs="Times New Roman"/>
-                <w:i w:val="false"/>
-                <w:b w:val="false"/>
-                <w:u w:val="none"/>
-                <w:sz w:val="24"/>
-                <w:szCs w:val="24"/>
-                <w:color w:val="000000"/>
-              </w:rPr>
-              <w:t xml:space="preserve">Residuals</w:t>
-            </w:r>
-          </w:p>
-        </w:tc>
-        <w:tc>
-          <w:tcPr>
-            <w:tcBorders>
-              <w:bottom w:val="single" w:sz="16" w:space="0" w:color="666666"/>
-              <w:top w:val="none" w:sz="0" w:space="0" w:color="000000"/>
-              <w:left w:val="none" w:sz="0" w:space="0" w:color="000000"/>
-              <w:right w:val="none" w:sz="0" w:space="0" w:color="000000"/>
-            </w:tcBorders>
-            <w:shd w:val="clear" w:color="auto" w:fill="FFFFFF"/>
-            <w:tcMar>
-              <w:top w:w="0" w:type="dxa"/>
-              <w:bottom w:w="0" w:type="dxa"/>
-              <w:left w:w="0" w:type="dxa"/>
-              <w:right w:w="0" w:type="dxa"/>
-            </w:tcMar>
-            <w:vAlign w:val="center"/>
-          </w:tcPr>
-          <w:p>
-            <w:pPr>
-              <w:pStyle w:val="Normal"/>
-              <w:jc w:val="right"/>
-              <w:pBdr>
-                <w:bottom w:val="none" w:sz="0" w:space="0" w:color="000000"/>
-                <w:top w:val="none" w:sz="0" w:space="0" w:color="000000"/>
-                <w:left w:val="none" w:sz="0" w:space="0" w:color="000000"/>
-                <w:right w:val="none" w:sz="0" w:space="0" w:color="000000"/>
-              </w:pBdr>
-              <w:spacing w:after="100" w:before="100" w:line="240"/>
-              <w:ind w:firstLine="0" w:left="100" w:right="100"/>
-            </w:pPr>
-            <w:r>
-              <w:rPr>
-                <w:rFonts w:ascii="Times New Roman" w:hAnsi="Times New Roman" w:eastAsia="Times New Roman" w:cs="Times New Roman"/>
-                <w:i w:val="false"/>
-                <w:b w:val="false"/>
-                <w:u w:val="none"/>
-                <w:sz w:val="24"/>
-                <w:szCs w:val="24"/>
-                <w:color w:val="000000"/>
-              </w:rPr>
-              <w:t xml:space="preserve">18</w:t>
-            </w:r>
-          </w:p>
-        </w:tc>
-        <w:tc>
-          <w:tcPr>
-            <w:tcBorders>
-              <w:bottom w:val="single" w:sz="16" w:space="0" w:color="666666"/>
-              <w:top w:val="none" w:sz="0" w:space="0" w:color="000000"/>
-              <w:left w:val="none" w:sz="0" w:space="0" w:color="000000"/>
-              <w:right w:val="none" w:sz="0" w:space="0" w:color="000000"/>
-            </w:tcBorders>
-            <w:shd w:val="clear" w:color="auto" w:fill="FFFFFF"/>
-            <w:tcMar>
-              <w:top w:w="0" w:type="dxa"/>
-              <w:bottom w:w="0" w:type="dxa"/>
-              <w:left w:w="0" w:type="dxa"/>
-              <w:right w:w="0" w:type="dxa"/>
-            </w:tcMar>
-            <w:vAlign w:val="center"/>
-          </w:tcPr>
-          <w:p>
-            <w:pPr>
-              <w:pStyle w:val="Normal"/>
-              <w:jc w:val="right"/>
-              <w:pBdr>
-                <w:bottom w:val="none" w:sz="0" w:space="0" w:color="000000"/>
-                <w:top w:val="none" w:sz="0" w:space="0" w:color="000000"/>
-                <w:left w:val="none" w:sz="0" w:space="0" w:color="000000"/>
-                <w:right w:val="none" w:sz="0" w:space="0" w:color="000000"/>
-              </w:pBdr>
-              <w:spacing w:after="100" w:before="100" w:line="240"/>
-              <w:ind w:firstLine="0" w:left="100" w:right="100"/>
-            </w:pPr>
-            <w:r>
-              <w:rPr>
-                <w:rFonts w:ascii="Times New Roman" w:hAnsi="Times New Roman" w:eastAsia="Times New Roman" w:cs="Times New Roman"/>
-                <w:i w:val="false"/>
-                <w:b w:val="false"/>
-                <w:u w:val="none"/>
-                <w:sz w:val="24"/>
-                <w:szCs w:val="24"/>
-                <w:color w:val="000000"/>
-              </w:rPr>
-              <w:t xml:space="preserve"/>
-            </w:r>
-          </w:p>
-        </w:tc>
-        <w:tc>
-          <w:tcPr>
-            <w:tcBorders>
-              <w:bottom w:val="single" w:sz="16" w:space="0" w:color="666666"/>
-              <w:top w:val="none" w:sz="0" w:space="0" w:color="000000"/>
-              <w:left w:val="none" w:sz="0" w:space="0" w:color="000000"/>
-              <w:right w:val="none" w:sz="0" w:space="0" w:color="000000"/>
-            </w:tcBorders>
-            <w:shd w:val="clear" w:color="auto" w:fill="FFFFFF"/>
-            <w:tcMar>
-              <w:top w:w="0" w:type="dxa"/>
-              <w:bottom w:w="0" w:type="dxa"/>
-              <w:left w:w="0" w:type="dxa"/>
-              <w:right w:w="0" w:type="dxa"/>
-            </w:tcMar>
-            <w:vAlign w:val="center"/>
-          </w:tcPr>
-          <w:p>
-            <w:pPr>
-              <w:pStyle w:val="Normal"/>
-              <w:jc w:val="left"/>
-              <w:pBdr>
-                <w:bottom w:val="none" w:sz="0" w:space="0" w:color="000000"/>
-                <w:top w:val="none" w:sz="0" w:space="0" w:color="000000"/>
-                <w:left w:val="none" w:sz="0" w:space="0" w:color="000000"/>
-                <w:right w:val="none" w:sz="0" w:space="0" w:color="000000"/>
-              </w:pBdr>
-              <w:spacing w:after="100" w:before="100" w:line="240"/>
-              <w:ind w:firstLine="0" w:left="100" w:right="100"/>
-            </w:pPr>
-            <w:r>
-              <w:rPr>
-                <w:rFonts w:ascii="Times New Roman" w:hAnsi="Times New Roman" w:eastAsia="Times New Roman" w:cs="Times New Roman"/>
-                <w:i w:val="false"/>
-                <w:b w:val="false"/>
-                <w:u w:val="none"/>
-                <w:sz w:val="24"/>
-                <w:szCs w:val="24"/>
-                <w:color w:val="000000"/>
-              </w:rPr>
-              <w:t xml:space="preserve"/>
             </w:r>
           </w:p>
         </w:tc>

</xml_diff>